<commit_message>
Arrumando pastas e incluindo aula de junções
</commit_message>
<xml_diff>
--- a/Banco de Dados/Banco de dados/PI 3ºSem/Trabalho BD.docx
+++ b/Banco de Dados/Banco de dados/PI 3ºSem/Trabalho BD.docx
@@ -1,6 +1,6 @@
 
 <file path=word/document.xml><?xml version="1.0" encoding="utf-8"?>
-<w:document xmlns:wpc="http://schemas.microsoft.com/office/word/2010/wordprocessingCanvas" xmlns:cx="http://schemas.microsoft.com/office/drawing/2014/chartex" xmlns:cx1="http://schemas.microsoft.com/office/drawing/2015/9/8/chartex" xmlns:cx2="http://schemas.microsoft.com/office/drawing/2015/10/21/chartex" xmlns:cx3="http://schemas.microsoft.com/office/drawing/2016/5/9/chartex" xmlns:cx4="http://schemas.microsoft.com/office/drawing/2016/5/10/chartex" xmlns:cx5="http://schemas.microsoft.com/office/drawing/2016/5/11/chartex" xmlns:cx6="http://schemas.microsoft.com/office/drawing/2016/5/12/chartex" xmlns:cx7="http://schemas.microsoft.com/office/drawing/2016/5/13/chartex" xmlns:cx8="http://schemas.microsoft.com/office/drawing/2016/5/14/chartex" xmlns:mc="http://schemas.openxmlformats.org/markup-compatibility/2006" xmlns:aink="http://schemas.microsoft.com/office/drawing/2016/ink" xmlns:am3d="http://schemas.microsoft.com/office/drawing/2017/model3d" xmlns:o="urn:schemas-microsoft-com:office:office" xmlns:oel="http://schemas.microsoft.com/office/2019/extlst" xmlns:r="http://schemas.openxmlformats.org/officeDocument/2006/relationships" xmlns:m="http://schemas.openxmlformats.org/officeDocument/2006/math" xmlns:v="urn:schemas-microsoft-com:vml" xmlns:wp14="http://schemas.microsoft.com/office/word/2010/wordprocessingDrawing" xmlns:wp="http://schemas.openxmlformats.org/drawingml/2006/wordprocessingDrawing" xmlns:w10="urn:schemas-microsoft-com:office:word" xmlns:w="http://schemas.openxmlformats.org/wordprocessingml/2006/main" xmlns:w14="http://schemas.microsoft.com/office/word/2010/wordml" xmlns:w15="http://schemas.microsoft.com/office/word/2012/wordml" xmlns:w16cex="http://schemas.microsoft.com/office/word/2018/wordml/cex" xmlns:w16cid="http://schemas.microsoft.com/office/word/2016/wordml/cid" xmlns:w16="http://schemas.microsoft.com/office/word/2018/wordml" xmlns:w16du="http://schemas.microsoft.com/office/word/2023/wordml/word16du" xmlns:w16sdtdh="http://schemas.microsoft.com/office/word/2020/wordml/sdtdatahash" xmlns:w16se="http://schemas.microsoft.com/office/word/2015/wordml/symex" xmlns:wpg="http://schemas.microsoft.com/office/word/2010/wordprocessingGroup" xmlns:wpi="http://schemas.microsoft.com/office/word/2010/wordprocessingInk" xmlns:wne="http://schemas.microsoft.com/office/word/2006/wordml" xmlns:wps="http://schemas.microsoft.com/office/word/2010/wordprocessingShape" mc:Ignorable="w14 w15 w16se w16cid w16 w16cex w16sdtdh w16du wp14">
+<w:document xmlns:wpc="http://schemas.microsoft.com/office/word/2010/wordprocessingCanvas" xmlns:cx="http://schemas.microsoft.com/office/drawing/2014/chartex" xmlns:cx1="http://schemas.microsoft.com/office/drawing/2015/9/8/chartex" xmlns:cx2="http://schemas.microsoft.com/office/drawing/2015/10/21/chartex" xmlns:cx3="http://schemas.microsoft.com/office/drawing/2016/5/9/chartex" xmlns:cx4="http://schemas.microsoft.com/office/drawing/2016/5/10/chartex" xmlns:cx5="http://schemas.microsoft.com/office/drawing/2016/5/11/chartex" xmlns:cx6="http://schemas.microsoft.com/office/drawing/2016/5/12/chartex" xmlns:cx7="http://schemas.microsoft.com/office/drawing/2016/5/13/chartex" xmlns:cx8="http://schemas.microsoft.com/office/drawing/2016/5/14/chartex" xmlns:mc="http://schemas.openxmlformats.org/markup-compatibility/2006" xmlns:aink="http://schemas.microsoft.com/office/drawing/2016/ink" xmlns:am3d="http://schemas.microsoft.com/office/drawing/2017/model3d" xmlns:o="urn:schemas-microsoft-com:office:office" xmlns:r="http://schemas.openxmlformats.org/officeDocument/2006/relationships" xmlns:m="http://schemas.openxmlformats.org/officeDocument/2006/math" xmlns:v="urn:schemas-microsoft-com:vml" xmlns:wp14="http://schemas.microsoft.com/office/word/2010/wordprocessingDrawing" xmlns:wp="http://schemas.openxmlformats.org/drawingml/2006/wordprocessingDrawing" xmlns:w10="urn:schemas-microsoft-com:office:word" xmlns:w="http://schemas.openxmlformats.org/wordprocessingml/2006/main" xmlns:w14="http://schemas.microsoft.com/office/word/2010/wordml" xmlns:w15="http://schemas.microsoft.com/office/word/2012/wordml" xmlns:w16cex="http://schemas.microsoft.com/office/word/2018/wordml/cex" xmlns:w16cid="http://schemas.microsoft.com/office/word/2016/wordml/cid" xmlns:w16="http://schemas.microsoft.com/office/word/2018/wordml" xmlns:w16sdtdh="http://schemas.microsoft.com/office/word/2020/wordml/sdtdatahash" xmlns:w16se="http://schemas.microsoft.com/office/word/2015/wordml/symex" xmlns:wpg="http://schemas.microsoft.com/office/word/2010/wordprocessingGroup" xmlns:wpi="http://schemas.microsoft.com/office/word/2010/wordprocessingInk" xmlns:wne="http://schemas.microsoft.com/office/word/2006/wordml" xmlns:wps="http://schemas.microsoft.com/office/word/2010/wordprocessingShape" mc:Ignorable="w14 w15 w16se w16cid w16 w16cex w16sdtdh wp14">
   <w:body>
     <w:p>
       <w:pPr>
@@ -17,7 +17,7 @@
           <w:sz w:val="32"/>
           <w:szCs w:val="32"/>
         </w:rPr>
-        <w:t xml:space="preserve">Trabalho BD </w:t>
+        <w:t>Trabalho BD</w:t>
       </w:r>
     </w:p>
     <w:p>
@@ -640,7 +640,7 @@
 </file>
 
 <file path=word/numbering.xml><?xml version="1.0" encoding="utf-8"?>
-<w:numbering xmlns:wpc="http://schemas.microsoft.com/office/word/2010/wordprocessingCanvas" xmlns:cx="http://schemas.microsoft.com/office/drawing/2014/chartex" xmlns:cx1="http://schemas.microsoft.com/office/drawing/2015/9/8/chartex" xmlns:cx2="http://schemas.microsoft.com/office/drawing/2015/10/21/chartex" xmlns:cx3="http://schemas.microsoft.com/office/drawing/2016/5/9/chartex" xmlns:cx4="http://schemas.microsoft.com/office/drawing/2016/5/10/chartex" xmlns:cx5="http://schemas.microsoft.com/office/drawing/2016/5/11/chartex" xmlns:cx6="http://schemas.microsoft.com/office/drawing/2016/5/12/chartex" xmlns:cx7="http://schemas.microsoft.com/office/drawing/2016/5/13/chartex" xmlns:cx8="http://schemas.microsoft.com/office/drawing/2016/5/14/chartex" xmlns:mc="http://schemas.openxmlformats.org/markup-compatibility/2006" xmlns:aink="http://schemas.microsoft.com/office/drawing/2016/ink" xmlns:am3d="http://schemas.microsoft.com/office/drawing/2017/model3d" xmlns:o="urn:schemas-microsoft-com:office:office" xmlns:oel="http://schemas.microsoft.com/office/2019/extlst" xmlns:r="http://schemas.openxmlformats.org/officeDocument/2006/relationships" xmlns:m="http://schemas.openxmlformats.org/officeDocument/2006/math" xmlns:v="urn:schemas-microsoft-com:vml" xmlns:wp14="http://schemas.microsoft.com/office/word/2010/wordprocessingDrawing" xmlns:wp="http://schemas.openxmlformats.org/drawingml/2006/wordprocessingDrawing" xmlns:w10="urn:schemas-microsoft-com:office:word" xmlns:w="http://schemas.openxmlformats.org/wordprocessingml/2006/main" xmlns:w14="http://schemas.microsoft.com/office/word/2010/wordml" xmlns:w15="http://schemas.microsoft.com/office/word/2012/wordml" xmlns:w16cex="http://schemas.microsoft.com/office/word/2018/wordml/cex" xmlns:w16cid="http://schemas.microsoft.com/office/word/2016/wordml/cid" xmlns:w16="http://schemas.microsoft.com/office/word/2018/wordml" xmlns:w16du="http://schemas.microsoft.com/office/word/2023/wordml/word16du" xmlns:w16sdtdh="http://schemas.microsoft.com/office/word/2020/wordml/sdtdatahash" xmlns:w16se="http://schemas.microsoft.com/office/word/2015/wordml/symex" xmlns:wpg="http://schemas.microsoft.com/office/word/2010/wordprocessingGroup" xmlns:wpi="http://schemas.microsoft.com/office/word/2010/wordprocessingInk" xmlns:wne="http://schemas.microsoft.com/office/word/2006/wordml" xmlns:wps="http://schemas.microsoft.com/office/word/2010/wordprocessingShape" mc:Ignorable="w14 w15 w16se w16cid w16 w16cex w16sdtdh w16du wp14">
+<w:numbering xmlns:wpc="http://schemas.microsoft.com/office/word/2010/wordprocessingCanvas" xmlns:cx="http://schemas.microsoft.com/office/drawing/2014/chartex" xmlns:cx1="http://schemas.microsoft.com/office/drawing/2015/9/8/chartex" xmlns:cx2="http://schemas.microsoft.com/office/drawing/2015/10/21/chartex" xmlns:cx3="http://schemas.microsoft.com/office/drawing/2016/5/9/chartex" xmlns:cx4="http://schemas.microsoft.com/office/drawing/2016/5/10/chartex" xmlns:cx5="http://schemas.microsoft.com/office/drawing/2016/5/11/chartex" xmlns:cx6="http://schemas.microsoft.com/office/drawing/2016/5/12/chartex" xmlns:cx7="http://schemas.microsoft.com/office/drawing/2016/5/13/chartex" xmlns:cx8="http://schemas.microsoft.com/office/drawing/2016/5/14/chartex" xmlns:mc="http://schemas.openxmlformats.org/markup-compatibility/2006" xmlns:aink="http://schemas.microsoft.com/office/drawing/2016/ink" xmlns:am3d="http://schemas.microsoft.com/office/drawing/2017/model3d" xmlns:o="urn:schemas-microsoft-com:office:office" xmlns:r="http://schemas.openxmlformats.org/officeDocument/2006/relationships" xmlns:m="http://schemas.openxmlformats.org/officeDocument/2006/math" xmlns:v="urn:schemas-microsoft-com:vml" xmlns:wp14="http://schemas.microsoft.com/office/word/2010/wordprocessingDrawing" xmlns:wp="http://schemas.openxmlformats.org/drawingml/2006/wordprocessingDrawing" xmlns:w10="urn:schemas-microsoft-com:office:word" xmlns:w="http://schemas.openxmlformats.org/wordprocessingml/2006/main" xmlns:w14="http://schemas.microsoft.com/office/word/2010/wordml" xmlns:w15="http://schemas.microsoft.com/office/word/2012/wordml" xmlns:w16cex="http://schemas.microsoft.com/office/word/2018/wordml/cex" xmlns:w16cid="http://schemas.microsoft.com/office/word/2016/wordml/cid" xmlns:w16="http://schemas.microsoft.com/office/word/2018/wordml" xmlns:w16sdtdh="http://schemas.microsoft.com/office/word/2020/wordml/sdtdatahash" xmlns:w16se="http://schemas.microsoft.com/office/word/2015/wordml/symex" xmlns:wpg="http://schemas.microsoft.com/office/word/2010/wordprocessingGroup" xmlns:wpi="http://schemas.microsoft.com/office/word/2010/wordprocessingInk" xmlns:wne="http://schemas.microsoft.com/office/word/2006/wordml" xmlns:wps="http://schemas.microsoft.com/office/word/2010/wordprocessingShape" mc:Ignorable="w14 w15 w16se w16cid w16 w16cex w16sdtdh wp14">
   <w:abstractNum w:abstractNumId="0" w15:restartNumberingAfterBreak="0">
     <w:nsid w:val="028C5D17"/>
     <w:multiLevelType w:val="multilevel"/>
@@ -962,20 +962,20 @@
       </w:pPr>
     </w:lvl>
   </w:abstractNum>
-  <w:num w:numId="1" w16cid:durableId="2146698483">
+  <w:num w:numId="1">
     <w:abstractNumId w:val="0"/>
   </w:num>
-  <w:num w:numId="2" w16cid:durableId="639725800">
+  <w:num w:numId="2">
     <w:abstractNumId w:val="1"/>
   </w:num>
-  <w:num w:numId="3" w16cid:durableId="415325738">
+  <w:num w:numId="3">
     <w:abstractNumId w:val="2"/>
   </w:num>
 </w:numbering>
 </file>
 
 <file path=word/styles.xml><?xml version="1.0" encoding="utf-8"?>
-<w:styles xmlns:mc="http://schemas.openxmlformats.org/markup-compatibility/2006" xmlns:r="http://schemas.openxmlformats.org/officeDocument/2006/relationships" xmlns:w="http://schemas.openxmlformats.org/wordprocessingml/2006/main" xmlns:w14="http://schemas.microsoft.com/office/word/2010/wordml" xmlns:w15="http://schemas.microsoft.com/office/word/2012/wordml" xmlns:w16cex="http://schemas.microsoft.com/office/word/2018/wordml/cex" xmlns:w16cid="http://schemas.microsoft.com/office/word/2016/wordml/cid" xmlns:w16="http://schemas.microsoft.com/office/word/2018/wordml" xmlns:w16du="http://schemas.microsoft.com/office/word/2023/wordml/word16du" xmlns:w16sdtdh="http://schemas.microsoft.com/office/word/2020/wordml/sdtdatahash" xmlns:w16se="http://schemas.microsoft.com/office/word/2015/wordml/symex" mc:Ignorable="w14 w15 w16se w16cid w16 w16cex w16sdtdh w16du">
+<w:styles xmlns:mc="http://schemas.openxmlformats.org/markup-compatibility/2006" xmlns:r="http://schemas.openxmlformats.org/officeDocument/2006/relationships" xmlns:w="http://schemas.openxmlformats.org/wordprocessingml/2006/main" xmlns:w14="http://schemas.microsoft.com/office/word/2010/wordml" xmlns:w15="http://schemas.microsoft.com/office/word/2012/wordml" xmlns:w16cex="http://schemas.microsoft.com/office/word/2018/wordml/cex" xmlns:w16cid="http://schemas.microsoft.com/office/word/2016/wordml/cid" xmlns:w16="http://schemas.microsoft.com/office/word/2018/wordml" xmlns:w16sdtdh="http://schemas.microsoft.com/office/word/2020/wordml/sdtdatahash" xmlns:w16se="http://schemas.microsoft.com/office/word/2015/wordml/symex" mc:Ignorable="w14 w15 w16se w16cid w16 w16cex w16sdtdh">
   <w:docDefaults>
     <w:rPrDefault>
       <w:rPr>
@@ -1754,18 +1754,18 @@
 </file>
 
 <file path=customXml/item1.xml><?xml version="1.0" encoding="utf-8"?>
-<p:properties xmlns:p="http://schemas.microsoft.com/office/2006/metadata/properties" xmlns:xsi="http://www.w3.org/2001/XMLSchema-instance" xmlns:pc="http://schemas.microsoft.com/office/infopath/2007/PartnerControls">
-  <documentManagement/>
-</p:properties>
-</file>
-
-<file path=customXml/item2.xml><?xml version="1.0" encoding="utf-8"?>
 <?mso-contentType ?>
 <FormTemplates xmlns="http://schemas.microsoft.com/sharepoint/v3/contenttype/forms">
   <Display>DocumentLibraryForm</Display>
   <Edit>DocumentLibraryForm</Edit>
   <New>DocumentLibraryForm</New>
 </FormTemplates>
+</file>
+
+<file path=customXml/item2.xml><?xml version="1.0" encoding="utf-8"?>
+<p:properties xmlns:p="http://schemas.microsoft.com/office/2006/metadata/properties" xmlns:xsi="http://www.w3.org/2001/XMLSchema-instance" xmlns:pc="http://schemas.microsoft.com/office/infopath/2007/PartnerControls">
+  <documentManagement/>
+</p:properties>
 </file>
 
 <file path=customXml/item3.xml><?xml version="1.0" encoding="utf-8"?>
@@ -1913,18 +1913,18 @@
 </file>
 
 <file path=customXml/itemProps1.xml><?xml version="1.0" encoding="utf-8"?>
-<ds:datastoreItem xmlns:ds="http://schemas.openxmlformats.org/officeDocument/2006/customXml" ds:itemID="{289E9DF0-9F0E-4A44-9A05-E0E20B7F81F0}">
+<ds:datastoreItem xmlns:ds="http://schemas.openxmlformats.org/officeDocument/2006/customXml" ds:itemID="{C61C3891-DBCC-421A-9EA4-A3A4550F3EFE}">
   <ds:schemaRefs>
-    <ds:schemaRef ds:uri="http://schemas.microsoft.com/office/2006/metadata/properties"/>
-    <ds:schemaRef ds:uri="http://schemas.microsoft.com/office/infopath/2007/PartnerControls"/>
+    <ds:schemaRef ds:uri="http://schemas.microsoft.com/sharepoint/v3/contenttype/forms"/>
   </ds:schemaRefs>
 </ds:datastoreItem>
 </file>
 
 <file path=customXml/itemProps2.xml><?xml version="1.0" encoding="utf-8"?>
-<ds:datastoreItem xmlns:ds="http://schemas.openxmlformats.org/officeDocument/2006/customXml" ds:itemID="{C61C3891-DBCC-421A-9EA4-A3A4550F3EFE}">
+<ds:datastoreItem xmlns:ds="http://schemas.openxmlformats.org/officeDocument/2006/customXml" ds:itemID="{289E9DF0-9F0E-4A44-9A05-E0E20B7F81F0}">
   <ds:schemaRefs>
-    <ds:schemaRef ds:uri="http://schemas.microsoft.com/sharepoint/v3/contenttype/forms"/>
+    <ds:schemaRef ds:uri="http://schemas.microsoft.com/office/2006/metadata/properties"/>
+    <ds:schemaRef ds:uri="http://schemas.microsoft.com/office/infopath/2007/PartnerControls"/>
   </ds:schemaRefs>
 </ds:datastoreItem>
 </file>

</xml_diff>